<commit_message>
AWS-CodeDeploy Using CICD (jenkins) Document
</commit_message>
<xml_diff>
--- a/CICD Jenkins Pipeline and app deploy via AWS Code Deploy (1).docx
+++ b/CICD Jenkins Pipeline and app deploy via AWS Code Deploy (1).docx
@@ -129,7 +129,17 @@
           <w:sz w:val="56"/>
           <w:szCs w:val="56"/>
         </w:rPr>
-        <w:t>Syed Faraz Ahmed</w:t>
+        <w:t>Yahser</w:t>
+      </w:r>
+      <w:r>
+        <w:rPr>
+          <w:b/>
+          <w:bCs/>
+          <w:color w:val="4472C4" w:themeColor="accent1"/>
+          <w:sz w:val="56"/>
+          <w:szCs w:val="56"/>
+        </w:rPr>
+        <w:t xml:space="preserve"> Khan</w:t>
       </w:r>
     </w:p>
     <w:p>
@@ -2061,6 +2071,7 @@
         <w:rPr>
           <w:b/>
           <w:bCs/>
+          <w:noProof/>
           <w:sz w:val="32"/>
           <w:szCs w:val="32"/>
         </w:rPr>
@@ -2345,7 +2356,6 @@
         </w:rPr>
         <w:t xml:space="preserve">I have create a project with name </w:t>
       </w:r>
-      <w:proofErr w:type="spellStart"/>
       <w:r>
         <w:rPr>
           <w:b/>
@@ -2355,7 +2365,6 @@
         </w:rPr>
         <w:t>JavaAppNewDeploy</w:t>
       </w:r>
-      <w:proofErr w:type="spellEnd"/>
       <w:r>
         <w:rPr>
           <w:b/>
@@ -2396,6 +2405,7 @@
       </w:pPr>
       <w:r>
         <w:rPr>
+          <w:noProof/>
           <w:sz w:val="24"/>
           <w:szCs w:val="24"/>
         </w:rPr>
@@ -2481,6 +2491,7 @@
       </w:pPr>
       <w:r>
         <w:rPr>
+          <w:noProof/>
           <w:sz w:val="24"/>
           <w:szCs w:val="24"/>
         </w:rPr>

</xml_diff>